<commit_message>
update project and document
</commit_message>
<xml_diff>
--- a/TemplateMethod/Doc.docx
+++ b/TemplateMethod/Doc.docx
@@ -1,6 +1,6 @@
 
 <file path=word/document.xml><?xml version="1.0" encoding="utf-8"?>
-<w:document xmlns:wpc="http://schemas.microsoft.com/office/word/2010/wordprocessingCanvas" xmlns:cx="http://schemas.microsoft.com/office/drawing/2014/chartex" xmlns:cx1="http://schemas.microsoft.com/office/drawing/2015/9/8/chartex" xmlns:cx2="http://schemas.microsoft.com/office/drawing/2015/10/21/chartex" xmlns:cx3="http://schemas.microsoft.com/office/drawing/2016/5/9/chartex" xmlns:cx4="http://schemas.microsoft.com/office/drawing/2016/5/10/chartex" xmlns:cx5="http://schemas.microsoft.com/office/drawing/2016/5/11/chartex" xmlns:cx6="http://schemas.microsoft.com/office/drawing/2016/5/12/chartex" xmlns:cx7="http://schemas.microsoft.com/office/drawing/2016/5/13/chartex" xmlns:cx8="http://schemas.microsoft.com/office/drawing/2016/5/14/chartex" xmlns:mc="http://schemas.openxmlformats.org/markup-compatibility/2006" xmlns:aink="http://schemas.microsoft.com/office/drawing/2016/ink" xmlns:am3d="http://schemas.microsoft.com/office/drawing/2017/model3d" xmlns:o="urn:schemas-microsoft-com:office:office" xmlns:r="http://schemas.openxmlformats.org/officeDocument/2006/relationships" xmlns:m="http://schemas.openxmlformats.org/officeDocument/2006/math" xmlns:v="urn:schemas-microsoft-com:vml" xmlns:wp14="http://schemas.microsoft.com/office/word/2010/wordprocessingDrawing" xmlns:wp="http://schemas.openxmlformats.org/drawingml/2006/wordprocessingDrawing" xmlns:w10="urn:schemas-microsoft-com:office:word" xmlns:w="http://schemas.openxmlformats.org/wordprocessingml/2006/main" xmlns:w14="http://schemas.microsoft.com/office/word/2010/wordml" xmlns:w15="http://schemas.microsoft.com/office/word/2012/wordml" xmlns:w16cex="http://schemas.microsoft.com/office/word/2018/wordml/cex" xmlns:w16cid="http://schemas.microsoft.com/office/word/2016/wordml/cid" xmlns:w16="http://schemas.microsoft.com/office/word/2018/wordml" xmlns:w16sdtdh="http://schemas.microsoft.com/office/word/2020/wordml/sdtdatahash" xmlns:w16se="http://schemas.microsoft.com/office/word/2015/wordml/symex" xmlns:wpg="http://schemas.microsoft.com/office/word/2010/wordprocessingGroup" xmlns:wpi="http://schemas.microsoft.com/office/word/2010/wordprocessingInk" xmlns:wne="http://schemas.microsoft.com/office/word/2006/wordml" xmlns:wps="http://schemas.microsoft.com/office/word/2010/wordprocessingShape" mc:Ignorable="w14 w15 w16se w16cid w16 w16cex w16sdtdh wp14">
+<w:document xmlns:wpc="http://schemas.microsoft.com/office/word/2010/wordprocessingCanvas" xmlns:cx="http://schemas.microsoft.com/office/drawing/2014/chartex" xmlns:cx1="http://schemas.microsoft.com/office/drawing/2015/9/8/chartex" xmlns:cx2="http://schemas.microsoft.com/office/drawing/2015/10/21/chartex" xmlns:cx3="http://schemas.microsoft.com/office/drawing/2016/5/9/chartex" xmlns:cx4="http://schemas.microsoft.com/office/drawing/2016/5/10/chartex" xmlns:cx5="http://schemas.microsoft.com/office/drawing/2016/5/11/chartex" xmlns:cx6="http://schemas.microsoft.com/office/drawing/2016/5/12/chartex" xmlns:cx7="http://schemas.microsoft.com/office/drawing/2016/5/13/chartex" xmlns:cx8="http://schemas.microsoft.com/office/drawing/2016/5/14/chartex" xmlns:mc="http://schemas.openxmlformats.org/markup-compatibility/2006" xmlns:aink="http://schemas.microsoft.com/office/drawing/2016/ink" xmlns:am3d="http://schemas.microsoft.com/office/drawing/2017/model3d" xmlns:o="urn:schemas-microsoft-com:office:office" xmlns:oel="http://schemas.microsoft.com/office/2019/extlst" xmlns:r="http://schemas.openxmlformats.org/officeDocument/2006/relationships" xmlns:m="http://schemas.openxmlformats.org/officeDocument/2006/math" xmlns:v="urn:schemas-microsoft-com:vml" xmlns:wp14="http://schemas.microsoft.com/office/word/2010/wordprocessingDrawing" xmlns:wp="http://schemas.openxmlformats.org/drawingml/2006/wordprocessingDrawing" xmlns:w10="urn:schemas-microsoft-com:office:word" xmlns:w="http://schemas.openxmlformats.org/wordprocessingml/2006/main" xmlns:w14="http://schemas.microsoft.com/office/word/2010/wordml" xmlns:w15="http://schemas.microsoft.com/office/word/2012/wordml" xmlns:w16cex="http://schemas.microsoft.com/office/word/2018/wordml/cex" xmlns:w16cid="http://schemas.microsoft.com/office/word/2016/wordml/cid" xmlns:w16="http://schemas.microsoft.com/office/word/2018/wordml" xmlns:w16du="http://schemas.microsoft.com/office/word/2023/wordml/word16du" xmlns:w16sdtdh="http://schemas.microsoft.com/office/word/2020/wordml/sdtdatahash" xmlns:w16se="http://schemas.microsoft.com/office/word/2015/wordml/symex" xmlns:wpg="http://schemas.microsoft.com/office/word/2010/wordprocessingGroup" xmlns:wpi="http://schemas.microsoft.com/office/word/2010/wordprocessingInk" xmlns:wne="http://schemas.microsoft.com/office/word/2006/wordml" xmlns:wps="http://schemas.microsoft.com/office/word/2010/wordprocessingShape" mc:Ignorable="w14 w15 w16se w16cid w16 w16cex w16sdtdh w16du wp14">
   <w:body>
     <w:p>
       <w:pPr>
@@ -93,7 +93,7 @@
       <w:pPr>
         <w:bidi/>
         <w:rPr>
-          <w:rFonts w:ascii="Calibri" w:eastAsia="Calibri" w:hAnsi="Calibri" w:cs="Calibri" w:hint="cs"/>
+          <w:rFonts w:ascii="Calibri" w:eastAsia="Calibri" w:hAnsi="Calibri" w:cs="Calibri"/>
           <w:b/>
           <w:rtl/>
           <w:lang w:val="en-US" w:bidi="fa-IR"/>
@@ -199,12 +199,756 @@
       <w:pPr>
         <w:bidi/>
         <w:rPr>
-          <w:rFonts w:ascii="Calibri" w:eastAsia="Calibri" w:hAnsi="Calibri" w:cs="Calibri" w:hint="cs"/>
-          <w:b/>
-          <w:rtl/>
-          <w:lang w:bidi="fa-IR"/>
-        </w:rPr>
-      </w:pPr>
+          <w:rFonts w:ascii="Calibri" w:eastAsia="Calibri" w:hAnsi="Calibri" w:cs="Calibri"/>
+          <w:b/>
+          <w:lang w:bidi="fa-IR"/>
+        </w:rPr>
+      </w:pPr>
+    </w:p>
+    <w:p>
+      <w:pPr>
+        <w:bidi/>
+        <w:rPr>
+          <w:rFonts w:ascii="Calibri" w:eastAsia="Calibri" w:hAnsi="Calibri" w:cs="Calibri"/>
+          <w:b/>
+          <w:rtl/>
+          <w:lang w:bidi="fa-IR"/>
+        </w:rPr>
+      </w:pPr>
+      <w:r>
+        <w:rPr>
+          <w:rFonts w:ascii="Calibri" w:eastAsia="Calibri" w:hAnsi="Calibri" w:cs="Calibri" w:hint="cs"/>
+          <w:b/>
+          <w:rtl/>
+          <w:lang w:bidi="fa-IR"/>
+        </w:rPr>
+        <w:t>نکات</w:t>
+      </w:r>
+    </w:p>
+    <w:p>
+      <w:pPr>
+        <w:pStyle w:val="ListParagraph"/>
+        <w:numPr>
+          <w:ilvl w:val="0"/>
+          <w:numId w:val="21"/>
+        </w:numPr>
+        <w:bidi/>
+        <w:rPr>
+          <w:rFonts w:ascii="Calibri" w:eastAsia="Calibri" w:hAnsi="Calibri" w:cs="Calibri"/>
+          <w:b/>
+          <w:lang w:bidi="fa-IR"/>
+        </w:rPr>
+      </w:pPr>
+      <w:r>
+        <w:rPr>
+          <w:rFonts w:ascii="Calibri" w:eastAsia="Calibri" w:hAnsi="Calibri" w:cs="Calibri" w:hint="cs"/>
+          <w:b/>
+          <w:rtl/>
+          <w:lang w:bidi="fa-IR"/>
+        </w:rPr>
+        <w:t>کلاس پدر است که متدهای کلاس های فرزند را فراخوانی میکند.</w:t>
+      </w:r>
+    </w:p>
+    <w:p>
+      <w:pPr>
+        <w:pStyle w:val="ListParagraph"/>
+        <w:numPr>
+          <w:ilvl w:val="0"/>
+          <w:numId w:val="21"/>
+        </w:numPr>
+        <w:bidi/>
+        <w:rPr>
+          <w:rFonts w:ascii="Calibri" w:eastAsia="Calibri" w:hAnsi="Calibri" w:cs="Calibri"/>
+          <w:b/>
+          <w:lang w:bidi="fa-IR"/>
+        </w:rPr>
+      </w:pPr>
+      <w:r>
+        <w:rPr>
+          <w:rFonts w:ascii="Calibri" w:eastAsia="Calibri" w:hAnsi="Calibri" w:cs="Calibri" w:hint="cs"/>
+          <w:b/>
+          <w:rtl/>
+          <w:lang w:bidi="fa-IR"/>
+        </w:rPr>
+        <w:t xml:space="preserve">متدهای </w:t>
+      </w:r>
+      <w:r>
+        <w:rPr>
+          <w:rFonts w:ascii="Calibri" w:eastAsia="Calibri" w:hAnsi="Calibri" w:cs="Calibri"/>
+          <w:b/>
+          <w:lang w:val="en-US" w:bidi="fa-IR"/>
+        </w:rPr>
+        <w:t>Primitive</w:t>
+      </w:r>
+      <w:r>
+        <w:rPr>
+          <w:rFonts w:ascii="Calibri" w:eastAsia="Calibri" w:hAnsi="Calibri" w:cs="Calibri" w:hint="cs"/>
+          <w:b/>
+          <w:rtl/>
+          <w:lang w:val="en-US" w:bidi="fa-IR"/>
+        </w:rPr>
+        <w:t xml:space="preserve"> بهتر است به صورت </w:t>
+      </w:r>
+      <w:r>
+        <w:rPr>
+          <w:rFonts w:ascii="Calibri" w:eastAsia="Calibri" w:hAnsi="Calibri" w:cs="Calibri"/>
+          <w:b/>
+          <w:lang w:val="en-US" w:bidi="fa-IR"/>
+        </w:rPr>
+        <w:t>protected</w:t>
+      </w:r>
+      <w:r>
+        <w:rPr>
+          <w:rFonts w:ascii="Calibri" w:eastAsia="Calibri" w:hAnsi="Calibri" w:cs="Calibri" w:hint="cs"/>
+          <w:b/>
+          <w:rtl/>
+          <w:lang w:val="en-US" w:bidi="fa-IR"/>
+        </w:rPr>
+        <w:t xml:space="preserve"> تعریف شوند که خارج از کلاس قابل استفاده نباشند.</w:t>
+      </w:r>
+    </w:p>
+    <w:p>
+      <w:pPr>
+        <w:pStyle w:val="ListParagraph"/>
+        <w:numPr>
+          <w:ilvl w:val="0"/>
+          <w:numId w:val="21"/>
+        </w:numPr>
+        <w:bidi/>
+        <w:rPr>
+          <w:rFonts w:ascii="Calibri" w:eastAsia="Calibri" w:hAnsi="Calibri" w:cs="Calibri"/>
+          <w:b/>
+          <w:lang w:bidi="fa-IR"/>
+        </w:rPr>
+      </w:pPr>
+      <w:r>
+        <w:rPr>
+          <w:rFonts w:ascii="Calibri" w:eastAsia="Calibri" w:hAnsi="Calibri" w:cs="Calibri" w:hint="cs"/>
+          <w:b/>
+          <w:rtl/>
+          <w:lang w:bidi="fa-IR"/>
+        </w:rPr>
+        <w:t xml:space="preserve">متدهای </w:t>
+      </w:r>
+      <w:r>
+        <w:rPr>
+          <w:rFonts w:ascii="Calibri" w:eastAsia="Calibri" w:hAnsi="Calibri" w:cs="Calibri"/>
+          <w:b/>
+          <w:lang w:val="en-US" w:bidi="fa-IR"/>
+        </w:rPr>
+        <w:t>hook</w:t>
+      </w:r>
+      <w:r>
+        <w:rPr>
+          <w:rFonts w:ascii="Calibri" w:eastAsia="Calibri" w:hAnsi="Calibri" w:cs="Calibri" w:hint="cs"/>
+          <w:b/>
+          <w:rtl/>
+          <w:lang w:val="en-US" w:bidi="fa-IR"/>
+        </w:rPr>
+        <w:t xml:space="preserve"> همیشه اختیاری هستند و ممکن است بعضی از </w:t>
+      </w:r>
+      <w:r>
+        <w:rPr>
+          <w:rFonts w:ascii="Calibri" w:eastAsia="Calibri" w:hAnsi="Calibri" w:cs="Calibri"/>
+          <w:b/>
+          <w:lang w:val="en-US" w:bidi="fa-IR"/>
+        </w:rPr>
+        <w:t>subclass</w:t>
+      </w:r>
+      <w:r>
+        <w:rPr>
+          <w:rFonts w:ascii="Calibri" w:eastAsia="Calibri" w:hAnsi="Calibri" w:cs="Calibri" w:hint="cs"/>
+          <w:b/>
+          <w:rtl/>
+          <w:lang w:val="en-US" w:bidi="fa-IR"/>
+        </w:rPr>
+        <w:t xml:space="preserve"> ها پیاده سازی نشوند.</w:t>
+      </w:r>
+    </w:p>
+    <w:p>
+      <w:pPr>
+        <w:pStyle w:val="ListParagraph"/>
+        <w:numPr>
+          <w:ilvl w:val="0"/>
+          <w:numId w:val="21"/>
+        </w:numPr>
+        <w:bidi/>
+        <w:rPr>
+          <w:rFonts w:ascii="Calibri" w:eastAsia="Calibri" w:hAnsi="Calibri" w:cs="Calibri"/>
+          <w:b/>
+          <w:lang w:bidi="fa-IR"/>
+        </w:rPr>
+      </w:pPr>
+      <w:r>
+        <w:rPr>
+          <w:rFonts w:ascii="Calibri" w:eastAsia="Calibri" w:hAnsi="Calibri" w:cs="Calibri" w:hint="cs"/>
+          <w:b/>
+          <w:rtl/>
+          <w:lang w:val="en-US" w:bidi="fa-IR"/>
+        </w:rPr>
+        <w:t xml:space="preserve">برای </w:t>
+      </w:r>
+      <w:r>
+        <w:rPr>
+          <w:rFonts w:ascii="Calibri" w:eastAsia="Calibri" w:hAnsi="Calibri" w:cs="Calibri"/>
+          <w:b/>
+          <w:lang w:val="en-US" w:bidi="fa-IR"/>
+        </w:rPr>
+        <w:t xml:space="preserve">hook </w:t>
+      </w:r>
+      <w:r>
+        <w:rPr>
+          <w:rFonts w:ascii="Calibri" w:eastAsia="Calibri" w:hAnsi="Calibri" w:cs="Calibri" w:hint="cs"/>
+          <w:b/>
+          <w:rtl/>
+          <w:lang w:val="en-US" w:bidi="fa-IR"/>
+        </w:rPr>
+        <w:t xml:space="preserve"> ها بهتر است بصورت پیشفرض پیاده سازی داشته باشند.</w:t>
+      </w:r>
+    </w:p>
+    <w:p>
+      <w:pPr>
+        <w:pStyle w:val="ListParagraph"/>
+        <w:numPr>
+          <w:ilvl w:val="0"/>
+          <w:numId w:val="21"/>
+        </w:numPr>
+        <w:bidi/>
+        <w:rPr>
+          <w:rFonts w:ascii="Calibri" w:eastAsia="Calibri" w:hAnsi="Calibri" w:cs="Calibri"/>
+          <w:b/>
+          <w:lang w:bidi="fa-IR"/>
+        </w:rPr>
+      </w:pPr>
+      <w:r>
+        <w:rPr>
+          <w:rFonts w:ascii="Calibri" w:eastAsia="Calibri" w:hAnsi="Calibri" w:cs="Calibri" w:hint="cs"/>
+          <w:b/>
+          <w:rtl/>
+          <w:lang w:val="en-US" w:bidi="fa-IR"/>
+        </w:rPr>
+        <w:t xml:space="preserve">تا حد امکان تعداد متدهای </w:t>
+      </w:r>
+      <w:r>
+        <w:rPr>
+          <w:rFonts w:ascii="Calibri" w:eastAsia="Calibri" w:hAnsi="Calibri" w:cs="Calibri"/>
+          <w:b/>
+          <w:lang w:val="en-US" w:bidi="fa-IR"/>
+        </w:rPr>
+        <w:t>Primitive</w:t>
+      </w:r>
+      <w:r>
+        <w:rPr>
+          <w:rFonts w:ascii="Calibri" w:eastAsia="Calibri" w:hAnsi="Calibri" w:cs="Calibri" w:hint="cs"/>
+          <w:b/>
+          <w:rtl/>
+          <w:lang w:val="en-US" w:bidi="fa-IR"/>
+        </w:rPr>
+        <w:t xml:space="preserve"> کم باشند.</w:t>
+      </w:r>
+    </w:p>
+    <w:p>
+      <w:pPr>
+        <w:pStyle w:val="ListParagraph"/>
+        <w:numPr>
+          <w:ilvl w:val="0"/>
+          <w:numId w:val="21"/>
+        </w:numPr>
+        <w:bidi/>
+        <w:rPr>
+          <w:rFonts w:ascii="Calibri" w:eastAsia="Calibri" w:hAnsi="Calibri" w:cs="Calibri"/>
+          <w:b/>
+          <w:lang w:bidi="fa-IR"/>
+        </w:rPr>
+      </w:pPr>
+      <w:r>
+        <w:rPr>
+          <w:rFonts w:ascii="Calibri" w:eastAsia="Calibri" w:hAnsi="Calibri" w:cs="Calibri" w:hint="cs"/>
+          <w:b/>
+          <w:rtl/>
+          <w:lang w:val="en-US" w:bidi="fa-IR"/>
+        </w:rPr>
+        <w:t xml:space="preserve">خود متد </w:t>
+      </w:r>
+      <w:proofErr w:type="spellStart"/>
+      <w:r>
+        <w:rPr>
+          <w:rFonts w:ascii="Calibri" w:eastAsia="Calibri" w:hAnsi="Calibri" w:cs="Calibri"/>
+          <w:b/>
+          <w:lang w:val="en-US" w:bidi="fa-IR"/>
+        </w:rPr>
+        <w:t>TemplateMethod</w:t>
+      </w:r>
+      <w:proofErr w:type="spellEnd"/>
+      <w:r>
+        <w:rPr>
+          <w:rFonts w:ascii="Calibri" w:eastAsia="Calibri" w:hAnsi="Calibri" w:cs="Calibri" w:hint="cs"/>
+          <w:b/>
+          <w:rtl/>
+          <w:lang w:val="en-US" w:bidi="fa-IR"/>
+        </w:rPr>
+        <w:t xml:space="preserve"> نباید بصورت </w:t>
+      </w:r>
+      <w:r>
+        <w:rPr>
+          <w:rFonts w:ascii="Calibri" w:eastAsia="Calibri" w:hAnsi="Calibri" w:cs="Calibri"/>
+          <w:b/>
+          <w:lang w:val="en-US" w:bidi="fa-IR"/>
+        </w:rPr>
+        <w:t>virtual</w:t>
+      </w:r>
+      <w:r>
+        <w:rPr>
+          <w:rFonts w:ascii="Calibri" w:eastAsia="Calibri" w:hAnsi="Calibri" w:cs="Calibri" w:hint="cs"/>
+          <w:b/>
+          <w:rtl/>
+          <w:lang w:val="en-US" w:bidi="fa-IR"/>
+        </w:rPr>
+        <w:t xml:space="preserve"> باشد.</w:t>
+      </w:r>
+    </w:p>
+    <w:p>
+      <w:pPr>
+        <w:pStyle w:val="ListParagraph"/>
+        <w:numPr>
+          <w:ilvl w:val="0"/>
+          <w:numId w:val="21"/>
+        </w:numPr>
+        <w:bidi/>
+        <w:rPr>
+          <w:rFonts w:ascii="Calibri" w:eastAsia="Calibri" w:hAnsi="Calibri" w:cs="Calibri"/>
+          <w:b/>
+          <w:lang w:bidi="fa-IR"/>
+        </w:rPr>
+      </w:pPr>
+      <w:r>
+        <w:rPr>
+          <w:rFonts w:ascii="Calibri" w:eastAsia="Calibri" w:hAnsi="Calibri" w:cs="Calibri" w:hint="cs"/>
+          <w:b/>
+          <w:rtl/>
+          <w:lang w:bidi="fa-IR"/>
+        </w:rPr>
+        <w:t>رعایت قواعد نامگذاری برای متد ها</w:t>
+      </w:r>
+    </w:p>
+    <w:p>
+      <w:pPr>
+        <w:bidi/>
+        <w:rPr>
+          <w:rFonts w:ascii="Calibri" w:eastAsia="Calibri" w:hAnsi="Calibri" w:cs="Calibri"/>
+          <w:b/>
+          <w:rtl/>
+          <w:lang w:bidi="fa-IR"/>
+        </w:rPr>
+      </w:pPr>
+    </w:p>
+    <w:p>
+      <w:pPr>
+        <w:bidi/>
+        <w:rPr>
+          <w:rFonts w:ascii="Calibri" w:eastAsia="Calibri" w:hAnsi="Calibri" w:cs="Calibri"/>
+          <w:b/>
+          <w:rtl/>
+          <w:lang w:bidi="fa-IR"/>
+        </w:rPr>
+      </w:pPr>
+      <w:r>
+        <w:rPr>
+          <w:rFonts w:ascii="Calibri" w:eastAsia="Calibri" w:hAnsi="Calibri" w:cs="Calibri" w:hint="cs"/>
+          <w:b/>
+          <w:rtl/>
+          <w:lang w:bidi="fa-IR"/>
+        </w:rPr>
+        <w:t>مزایا</w:t>
+      </w:r>
+    </w:p>
+    <w:p>
+      <w:pPr>
+        <w:pStyle w:val="ListParagraph"/>
+        <w:numPr>
+          <w:ilvl w:val="0"/>
+          <w:numId w:val="22"/>
+        </w:numPr>
+        <w:bidi/>
+        <w:rPr>
+          <w:rFonts w:ascii="Calibri" w:eastAsia="Calibri" w:hAnsi="Calibri" w:cs="Calibri"/>
+          <w:b/>
+          <w:lang w:bidi="fa-IR"/>
+        </w:rPr>
+      </w:pPr>
+      <w:r>
+        <w:rPr>
+          <w:rFonts w:ascii="Calibri" w:eastAsia="Calibri" w:hAnsi="Calibri" w:cs="Calibri" w:hint="cs"/>
+          <w:b/>
+          <w:rtl/>
+          <w:lang w:bidi="fa-IR"/>
+        </w:rPr>
+        <w:t xml:space="preserve">الگوریتم ها را میتوان به صورت داینامیک ایجاد کرد(تغییر برخی از مراحل توسط </w:t>
+      </w:r>
+      <w:r>
+        <w:rPr>
+          <w:rFonts w:ascii="Calibri" w:eastAsia="Calibri" w:hAnsi="Calibri" w:cs="Calibri"/>
+          <w:b/>
+          <w:lang w:val="en-US" w:bidi="fa-IR"/>
+        </w:rPr>
+        <w:t>subclass</w:t>
+      </w:r>
+      <w:r>
+        <w:rPr>
+          <w:rFonts w:ascii="Calibri" w:eastAsia="Calibri" w:hAnsi="Calibri" w:cs="Calibri" w:hint="cs"/>
+          <w:b/>
+          <w:rtl/>
+          <w:lang w:val="en-US" w:bidi="fa-IR"/>
+        </w:rPr>
+        <w:t xml:space="preserve"> ها )</w:t>
+      </w:r>
+    </w:p>
+    <w:p>
+      <w:pPr>
+        <w:pStyle w:val="ListParagraph"/>
+        <w:numPr>
+          <w:ilvl w:val="0"/>
+          <w:numId w:val="22"/>
+        </w:numPr>
+        <w:bidi/>
+        <w:rPr>
+          <w:rFonts w:ascii="Calibri" w:eastAsia="Calibri" w:hAnsi="Calibri" w:cs="Calibri"/>
+          <w:b/>
+          <w:lang w:bidi="fa-IR"/>
+        </w:rPr>
+      </w:pPr>
+      <w:r>
+        <w:rPr>
+          <w:rFonts w:ascii="Calibri" w:eastAsia="Calibri" w:hAnsi="Calibri" w:cs="Calibri" w:hint="cs"/>
+          <w:b/>
+          <w:rtl/>
+          <w:lang w:bidi="fa-IR"/>
+        </w:rPr>
+        <w:t xml:space="preserve">به </w:t>
+      </w:r>
+      <w:r>
+        <w:rPr>
+          <w:rFonts w:ascii="Calibri" w:eastAsia="Calibri" w:hAnsi="Calibri" w:cs="Calibri"/>
+          <w:b/>
+          <w:lang w:val="en-US" w:bidi="fa-IR"/>
+        </w:rPr>
+        <w:t>subclass</w:t>
+      </w:r>
+      <w:r>
+        <w:rPr>
+          <w:rFonts w:ascii="Calibri" w:eastAsia="Calibri" w:hAnsi="Calibri" w:cs="Calibri" w:hint="cs"/>
+          <w:b/>
+          <w:rtl/>
+          <w:lang w:val="en-US" w:bidi="fa-IR"/>
+        </w:rPr>
+        <w:t xml:space="preserve"> اجازه داده می شود فقط قسمت های خاصی از یک الگوریتم بزرگ را طبق نیاز خود تغییر دهند و تحت تاثیر تغییرات در سایر قسمت های الگوریتم قرار نگیرد.(مثال تغییر ارسال نوتیفیکیشن )</w:t>
+      </w:r>
+    </w:p>
+    <w:p>
+      <w:pPr>
+        <w:pStyle w:val="ListParagraph"/>
+        <w:numPr>
+          <w:ilvl w:val="0"/>
+          <w:numId w:val="22"/>
+        </w:numPr>
+        <w:bidi/>
+        <w:rPr>
+          <w:rFonts w:ascii="Calibri" w:eastAsia="Calibri" w:hAnsi="Calibri" w:cs="Calibri"/>
+          <w:b/>
+          <w:lang w:bidi="fa-IR"/>
+        </w:rPr>
+      </w:pPr>
+      <w:r>
+        <w:rPr>
+          <w:rFonts w:ascii="Calibri" w:eastAsia="Calibri" w:hAnsi="Calibri" w:cs="Calibri" w:hint="cs"/>
+          <w:b/>
+          <w:rtl/>
+          <w:lang w:val="en-US" w:bidi="fa-IR"/>
+        </w:rPr>
+        <w:t>با استفاده از این الگو کلاسهای فراوان با کدهای تکراری نداریم.</w:t>
+      </w:r>
+    </w:p>
+    <w:p>
+      <w:pPr>
+        <w:bidi/>
+        <w:rPr>
+          <w:rFonts w:ascii="Calibri" w:eastAsia="Calibri" w:hAnsi="Calibri" w:cs="Calibri"/>
+          <w:b/>
+          <w:rtl/>
+          <w:lang w:bidi="fa-IR"/>
+        </w:rPr>
+      </w:pPr>
+    </w:p>
+    <w:p>
+      <w:pPr>
+        <w:bidi/>
+        <w:rPr>
+          <w:rFonts w:ascii="Calibri" w:eastAsia="Calibri" w:hAnsi="Calibri" w:cs="Calibri"/>
+          <w:b/>
+          <w:rtl/>
+          <w:lang w:bidi="fa-IR"/>
+        </w:rPr>
+      </w:pPr>
+      <w:r>
+        <w:rPr>
+          <w:rFonts w:ascii="Calibri" w:eastAsia="Calibri" w:hAnsi="Calibri" w:cs="Calibri" w:hint="cs"/>
+          <w:b/>
+          <w:rtl/>
+          <w:lang w:bidi="fa-IR"/>
+        </w:rPr>
+        <w:t>معایب</w:t>
+      </w:r>
+    </w:p>
+    <w:p>
+      <w:pPr>
+        <w:pStyle w:val="ListParagraph"/>
+        <w:numPr>
+          <w:ilvl w:val="0"/>
+          <w:numId w:val="23"/>
+        </w:numPr>
+        <w:bidi/>
+        <w:rPr>
+          <w:rFonts w:ascii="Calibri" w:eastAsia="Calibri" w:hAnsi="Calibri" w:cs="Calibri"/>
+          <w:b/>
+          <w:lang w:bidi="fa-IR"/>
+        </w:rPr>
+      </w:pPr>
+      <w:r>
+        <w:rPr>
+          <w:rFonts w:ascii="Calibri" w:eastAsia="Calibri" w:hAnsi="Calibri" w:cs="Calibri" w:hint="cs"/>
+          <w:b/>
+          <w:rtl/>
+          <w:lang w:bidi="fa-IR"/>
+        </w:rPr>
+        <w:t xml:space="preserve">ممکن است ساختار ارائه شده برای الگوریتم محدودیت هایی برای </w:t>
+      </w:r>
+      <w:r>
+        <w:rPr>
+          <w:rFonts w:ascii="Calibri" w:eastAsia="Calibri" w:hAnsi="Calibri" w:cs="Calibri"/>
+          <w:b/>
+          <w:lang w:val="en-US" w:bidi="fa-IR"/>
+        </w:rPr>
+        <w:t>subclass</w:t>
+      </w:r>
+      <w:r>
+        <w:rPr>
+          <w:rFonts w:ascii="Calibri" w:eastAsia="Calibri" w:hAnsi="Calibri" w:cs="Calibri" w:hint="cs"/>
+          <w:b/>
+          <w:rtl/>
+          <w:lang w:val="en-US" w:bidi="fa-IR"/>
+        </w:rPr>
+        <w:t xml:space="preserve"> ها ایجاد کند.</w:t>
+      </w:r>
+    </w:p>
+    <w:p>
+      <w:pPr>
+        <w:pStyle w:val="ListParagraph"/>
+        <w:numPr>
+          <w:ilvl w:val="0"/>
+          <w:numId w:val="23"/>
+        </w:numPr>
+        <w:bidi/>
+        <w:rPr>
+          <w:rFonts w:ascii="Calibri" w:eastAsia="Calibri" w:hAnsi="Calibri" w:cs="Calibri"/>
+          <w:b/>
+          <w:lang w:bidi="fa-IR"/>
+        </w:rPr>
+      </w:pPr>
+      <w:r>
+        <w:rPr>
+          <w:rFonts w:ascii="Calibri" w:eastAsia="Calibri" w:hAnsi="Calibri" w:cs="Calibri" w:hint="cs"/>
+          <w:b/>
+          <w:rtl/>
+          <w:lang w:val="en-US" w:bidi="fa-IR"/>
+        </w:rPr>
+        <w:t xml:space="preserve">احتمال نقض اصل </w:t>
+      </w:r>
+      <w:proofErr w:type="spellStart"/>
+      <w:r>
+        <w:rPr>
+          <w:rFonts w:ascii="Calibri" w:eastAsia="Calibri" w:hAnsi="Calibri" w:cs="Calibri"/>
+          <w:b/>
+          <w:lang w:val="en-US" w:bidi="fa-IR"/>
+        </w:rPr>
+        <w:t>Liskov</w:t>
+      </w:r>
+      <w:proofErr w:type="spellEnd"/>
+    </w:p>
+    <w:p>
+      <w:pPr>
+        <w:pStyle w:val="ListParagraph"/>
+        <w:numPr>
+          <w:ilvl w:val="0"/>
+          <w:numId w:val="23"/>
+        </w:numPr>
+        <w:bidi/>
+        <w:rPr>
+          <w:rFonts w:ascii="Calibri" w:eastAsia="Calibri" w:hAnsi="Calibri" w:cs="Calibri"/>
+          <w:b/>
+          <w:lang w:bidi="fa-IR"/>
+        </w:rPr>
+      </w:pPr>
+      <w:r>
+        <w:rPr>
+          <w:rFonts w:ascii="Calibri" w:eastAsia="Calibri" w:hAnsi="Calibri" w:cs="Calibri" w:hint="cs"/>
+          <w:b/>
+          <w:rtl/>
+          <w:lang w:val="en-US" w:bidi="fa-IR"/>
+        </w:rPr>
+        <w:t xml:space="preserve">کسی که </w:t>
+      </w:r>
+      <w:r>
+        <w:rPr>
+          <w:rFonts w:ascii="Calibri" w:eastAsia="Calibri" w:hAnsi="Calibri" w:cs="Calibri"/>
+          <w:b/>
+          <w:lang w:val="en-US" w:bidi="fa-IR"/>
+        </w:rPr>
+        <w:t>Template Method</w:t>
+      </w:r>
+      <w:r>
+        <w:rPr>
+          <w:rFonts w:ascii="Calibri" w:eastAsia="Calibri" w:hAnsi="Calibri" w:cs="Calibri" w:hint="cs"/>
+          <w:b/>
+          <w:rtl/>
+          <w:lang w:val="en-US" w:bidi="fa-IR"/>
+        </w:rPr>
+        <w:t xml:space="preserve"> ها را توسعه میدهد،اگر سورس </w:t>
+      </w:r>
+      <w:proofErr w:type="spellStart"/>
+      <w:r>
+        <w:rPr>
+          <w:rFonts w:ascii="Calibri" w:eastAsia="Calibri" w:hAnsi="Calibri" w:cs="Calibri"/>
+          <w:b/>
+          <w:lang w:val="en-US" w:bidi="fa-IR"/>
+        </w:rPr>
+        <w:t>AbstractClass</w:t>
+      </w:r>
+      <w:proofErr w:type="spellEnd"/>
+      <w:r>
+        <w:rPr>
+          <w:rFonts w:ascii="Calibri" w:eastAsia="Calibri" w:hAnsi="Calibri" w:cs="Calibri" w:hint="cs"/>
+          <w:b/>
+          <w:rtl/>
+          <w:lang w:val="en-US" w:bidi="fa-IR"/>
+        </w:rPr>
+        <w:t xml:space="preserve"> رانداشته باشد اطلاعات کافی در مورد اجرا شده متد ها ندارد.</w:t>
+      </w:r>
+    </w:p>
+    <w:p>
+      <w:pPr>
+        <w:bidi/>
+        <w:rPr>
+          <w:rFonts w:ascii="Calibri" w:eastAsia="Calibri" w:hAnsi="Calibri" w:cs="Calibri"/>
+          <w:b/>
+          <w:lang w:bidi="fa-IR"/>
+        </w:rPr>
+      </w:pPr>
+    </w:p>
+    <w:p>
+      <w:pPr>
+        <w:bidi/>
+        <w:rPr>
+          <w:rFonts w:ascii="Calibri" w:eastAsia="Calibri" w:hAnsi="Calibri" w:cs="Calibri"/>
+          <w:b/>
+          <w:rtl/>
+          <w:lang w:bidi="fa-IR"/>
+        </w:rPr>
+      </w:pPr>
+      <w:r>
+        <w:rPr>
+          <w:rFonts w:ascii="Calibri" w:eastAsia="Calibri" w:hAnsi="Calibri" w:cs="Calibri" w:hint="cs"/>
+          <w:b/>
+          <w:rtl/>
+          <w:lang w:bidi="fa-IR"/>
+        </w:rPr>
+        <w:t>چه زمانی از این الگو استفاده کنیم؟</w:t>
+      </w:r>
+    </w:p>
+    <w:p>
+      <w:pPr>
+        <w:pStyle w:val="ListParagraph"/>
+        <w:numPr>
+          <w:ilvl w:val="0"/>
+          <w:numId w:val="24"/>
+        </w:numPr>
+        <w:bidi/>
+        <w:rPr>
+          <w:rFonts w:ascii="Calibri" w:eastAsia="Calibri" w:hAnsi="Calibri" w:cs="Calibri"/>
+          <w:b/>
+          <w:lang w:bidi="fa-IR"/>
+        </w:rPr>
+      </w:pPr>
+      <w:r>
+        <w:rPr>
+          <w:rFonts w:ascii="Calibri" w:eastAsia="Calibri" w:hAnsi="Calibri" w:cs="Calibri" w:hint="cs"/>
+          <w:b/>
+          <w:rtl/>
+          <w:lang w:bidi="fa-IR"/>
+        </w:rPr>
+        <w:t>زمانی که میخواهیم کلاینت برخی از مراحل الگوریتم را تغییر دهد.</w:t>
+      </w:r>
+    </w:p>
+    <w:p>
+      <w:pPr>
+        <w:pStyle w:val="ListParagraph"/>
+        <w:numPr>
+          <w:ilvl w:val="0"/>
+          <w:numId w:val="24"/>
+        </w:numPr>
+        <w:bidi/>
+        <w:rPr>
+          <w:rFonts w:ascii="Calibri" w:eastAsia="Calibri" w:hAnsi="Calibri" w:cs="Calibri"/>
+          <w:b/>
+          <w:lang w:bidi="fa-IR"/>
+        </w:rPr>
+      </w:pPr>
+      <w:r>
+        <w:rPr>
+          <w:rFonts w:ascii="Calibri" w:eastAsia="Calibri" w:hAnsi="Calibri" w:cs="Calibri" w:hint="cs"/>
+          <w:b/>
+          <w:rtl/>
+          <w:lang w:bidi="fa-IR"/>
+        </w:rPr>
+        <w:t>زمانی که چندین کلاس داریم با تفاوت های جزئی می توانید از این الگو استفاده کنید.</w:t>
+      </w:r>
+    </w:p>
+    <w:p>
+      <w:pPr>
+        <w:bidi/>
+        <w:rPr>
+          <w:rFonts w:ascii="Calibri" w:eastAsia="Calibri" w:hAnsi="Calibri" w:cs="Calibri"/>
+          <w:b/>
+          <w:rtl/>
+          <w:lang w:bidi="fa-IR"/>
+        </w:rPr>
+      </w:pPr>
+    </w:p>
+    <w:p>
+      <w:pPr>
+        <w:bidi/>
+        <w:jc w:val="center"/>
+        <w:rPr>
+          <w:rFonts w:ascii="Calibri" w:eastAsia="Calibri" w:hAnsi="Calibri" w:cs="Calibri" w:hint="cs"/>
+          <w:bCs/>
+          <w:color w:val="FF0000"/>
+          <w:sz w:val="32"/>
+          <w:szCs w:val="32"/>
+          <w:rtl/>
+          <w:lang w:bidi="fa-IR"/>
+        </w:rPr>
+      </w:pPr>
+      <w:r>
+        <w:rPr>
+          <w:rFonts w:ascii="Calibri" w:eastAsia="Calibri" w:hAnsi="Calibri" w:cs="Calibri" w:hint="cs"/>
+          <w:bCs/>
+          <w:color w:val="FF0000"/>
+          <w:sz w:val="32"/>
+          <w:szCs w:val="32"/>
+          <w:rtl/>
+          <w:lang w:bidi="fa-IR"/>
+        </w:rPr>
+        <w:t>هر جایی که بتوان از تزریق وابستگی استفاده کرد نسبت به این الگو ارجعیت دارد.</w:t>
+      </w:r>
     </w:p>
     <w:sectPr>
       <w:pgSz w:w="12240" w:h="15840"/>
@@ -217,7 +961,7 @@
 </file>
 
 <file path=word/endnotes.xml><?xml version="1.0" encoding="utf-8"?>
-<w:endnotes xmlns:wpc="http://schemas.microsoft.com/office/word/2010/wordprocessingCanvas" xmlns:cx="http://schemas.microsoft.com/office/drawing/2014/chartex" xmlns:cx1="http://schemas.microsoft.com/office/drawing/2015/9/8/chartex" xmlns:cx2="http://schemas.microsoft.com/office/drawing/2015/10/21/chartex" xmlns:cx3="http://schemas.microsoft.com/office/drawing/2016/5/9/chartex" xmlns:cx4="http://schemas.microsoft.com/office/drawing/2016/5/10/chartex" xmlns:cx5="http://schemas.microsoft.com/office/drawing/2016/5/11/chartex" xmlns:cx6="http://schemas.microsoft.com/office/drawing/2016/5/12/chartex" xmlns:cx7="http://schemas.microsoft.com/office/drawing/2016/5/13/chartex" xmlns:cx8="http://schemas.microsoft.com/office/drawing/2016/5/14/chartex" xmlns:mc="http://schemas.openxmlformats.org/markup-compatibility/2006" xmlns:aink="http://schemas.microsoft.com/office/drawing/2016/ink" xmlns:am3d="http://schemas.microsoft.com/office/drawing/2017/model3d" xmlns:o="urn:schemas-microsoft-com:office:office" xmlns:r="http://schemas.openxmlformats.org/officeDocument/2006/relationships" xmlns:m="http://schemas.openxmlformats.org/officeDocument/2006/math" xmlns:v="urn:schemas-microsoft-com:vml" xmlns:wp14="http://schemas.microsoft.com/office/word/2010/wordprocessingDrawing" xmlns:wp="http://schemas.openxmlformats.org/drawingml/2006/wordprocessingDrawing" xmlns:w10="urn:schemas-microsoft-com:office:word" xmlns:w="http://schemas.openxmlformats.org/wordprocessingml/2006/main" xmlns:w14="http://schemas.microsoft.com/office/word/2010/wordml" xmlns:w15="http://schemas.microsoft.com/office/word/2012/wordml" xmlns:w16cex="http://schemas.microsoft.com/office/word/2018/wordml/cex" xmlns:w16cid="http://schemas.microsoft.com/office/word/2016/wordml/cid" xmlns:w16="http://schemas.microsoft.com/office/word/2018/wordml" xmlns:w16sdtdh="http://schemas.microsoft.com/office/word/2020/wordml/sdtdatahash" xmlns:w16se="http://schemas.microsoft.com/office/word/2015/wordml/symex" xmlns:wpg="http://schemas.microsoft.com/office/word/2010/wordprocessingGroup" xmlns:wpi="http://schemas.microsoft.com/office/word/2010/wordprocessingInk" xmlns:wne="http://schemas.microsoft.com/office/word/2006/wordml" xmlns:wps="http://schemas.microsoft.com/office/word/2010/wordprocessingShape" mc:Ignorable="w14 w15 w16se w16cid w16 w16cex w16sdtdh wp14">
+<w:endnotes xmlns:wpc="http://schemas.microsoft.com/office/word/2010/wordprocessingCanvas" xmlns:cx="http://schemas.microsoft.com/office/drawing/2014/chartex" xmlns:cx1="http://schemas.microsoft.com/office/drawing/2015/9/8/chartex" xmlns:cx2="http://schemas.microsoft.com/office/drawing/2015/10/21/chartex" xmlns:cx3="http://schemas.microsoft.com/office/drawing/2016/5/9/chartex" xmlns:cx4="http://schemas.microsoft.com/office/drawing/2016/5/10/chartex" xmlns:cx5="http://schemas.microsoft.com/office/drawing/2016/5/11/chartex" xmlns:cx6="http://schemas.microsoft.com/office/drawing/2016/5/12/chartex" xmlns:cx7="http://schemas.microsoft.com/office/drawing/2016/5/13/chartex" xmlns:cx8="http://schemas.microsoft.com/office/drawing/2016/5/14/chartex" xmlns:mc="http://schemas.openxmlformats.org/markup-compatibility/2006" xmlns:aink="http://schemas.microsoft.com/office/drawing/2016/ink" xmlns:am3d="http://schemas.microsoft.com/office/drawing/2017/model3d" xmlns:o="urn:schemas-microsoft-com:office:office" xmlns:oel="http://schemas.microsoft.com/office/2019/extlst" xmlns:r="http://schemas.openxmlformats.org/officeDocument/2006/relationships" xmlns:m="http://schemas.openxmlformats.org/officeDocument/2006/math" xmlns:v="urn:schemas-microsoft-com:vml" xmlns:wp14="http://schemas.microsoft.com/office/word/2010/wordprocessingDrawing" xmlns:wp="http://schemas.openxmlformats.org/drawingml/2006/wordprocessingDrawing" xmlns:w10="urn:schemas-microsoft-com:office:word" xmlns:w="http://schemas.openxmlformats.org/wordprocessingml/2006/main" xmlns:w14="http://schemas.microsoft.com/office/word/2010/wordml" xmlns:w15="http://schemas.microsoft.com/office/word/2012/wordml" xmlns:w16cex="http://schemas.microsoft.com/office/word/2018/wordml/cex" xmlns:w16cid="http://schemas.microsoft.com/office/word/2016/wordml/cid" xmlns:w16="http://schemas.microsoft.com/office/word/2018/wordml" xmlns:w16du="http://schemas.microsoft.com/office/word/2023/wordml/word16du" xmlns:w16sdtdh="http://schemas.microsoft.com/office/word/2020/wordml/sdtdatahash" xmlns:w16se="http://schemas.microsoft.com/office/word/2015/wordml/symex" xmlns:wpg="http://schemas.microsoft.com/office/word/2010/wordprocessingGroup" xmlns:wpi="http://schemas.microsoft.com/office/word/2010/wordprocessingInk" xmlns:wne="http://schemas.microsoft.com/office/word/2006/wordml" xmlns:wps="http://schemas.microsoft.com/office/word/2010/wordprocessingShape" mc:Ignorable="w14 w15 w16se w16cid w16 w16cex w16sdtdh w16du wp14">
   <w:endnote w:type="separator" w:id="-1">
     <w:p>
       <w:pPr>
@@ -242,7 +986,7 @@
 </file>
 
 <file path=word/footnotes.xml><?xml version="1.0" encoding="utf-8"?>
-<w:footnotes xmlns:wpc="http://schemas.microsoft.com/office/word/2010/wordprocessingCanvas" xmlns:cx="http://schemas.microsoft.com/office/drawing/2014/chartex" xmlns:cx1="http://schemas.microsoft.com/office/drawing/2015/9/8/chartex" xmlns:cx2="http://schemas.microsoft.com/office/drawing/2015/10/21/chartex" xmlns:cx3="http://schemas.microsoft.com/office/drawing/2016/5/9/chartex" xmlns:cx4="http://schemas.microsoft.com/office/drawing/2016/5/10/chartex" xmlns:cx5="http://schemas.microsoft.com/office/drawing/2016/5/11/chartex" xmlns:cx6="http://schemas.microsoft.com/office/drawing/2016/5/12/chartex" xmlns:cx7="http://schemas.microsoft.com/office/drawing/2016/5/13/chartex" xmlns:cx8="http://schemas.microsoft.com/office/drawing/2016/5/14/chartex" xmlns:mc="http://schemas.openxmlformats.org/markup-compatibility/2006" xmlns:aink="http://schemas.microsoft.com/office/drawing/2016/ink" xmlns:am3d="http://schemas.microsoft.com/office/drawing/2017/model3d" xmlns:o="urn:schemas-microsoft-com:office:office" xmlns:r="http://schemas.openxmlformats.org/officeDocument/2006/relationships" xmlns:m="http://schemas.openxmlformats.org/officeDocument/2006/math" xmlns:v="urn:schemas-microsoft-com:vml" xmlns:wp14="http://schemas.microsoft.com/office/word/2010/wordprocessingDrawing" xmlns:wp="http://schemas.openxmlformats.org/drawingml/2006/wordprocessingDrawing" xmlns:w10="urn:schemas-microsoft-com:office:word" xmlns:w="http://schemas.openxmlformats.org/wordprocessingml/2006/main" xmlns:w14="http://schemas.microsoft.com/office/word/2010/wordml" xmlns:w15="http://schemas.microsoft.com/office/word/2012/wordml" xmlns:w16cex="http://schemas.microsoft.com/office/word/2018/wordml/cex" xmlns:w16cid="http://schemas.microsoft.com/office/word/2016/wordml/cid" xmlns:w16="http://schemas.microsoft.com/office/word/2018/wordml" xmlns:w16sdtdh="http://schemas.microsoft.com/office/word/2020/wordml/sdtdatahash" xmlns:w16se="http://schemas.microsoft.com/office/word/2015/wordml/symex" xmlns:wpg="http://schemas.microsoft.com/office/word/2010/wordprocessingGroup" xmlns:wpi="http://schemas.microsoft.com/office/word/2010/wordprocessingInk" xmlns:wne="http://schemas.microsoft.com/office/word/2006/wordml" xmlns:wps="http://schemas.microsoft.com/office/word/2010/wordprocessingShape" mc:Ignorable="w14 w15 w16se w16cid w16 w16cex w16sdtdh wp14">
+<w:footnotes xmlns:wpc="http://schemas.microsoft.com/office/word/2010/wordprocessingCanvas" xmlns:cx="http://schemas.microsoft.com/office/drawing/2014/chartex" xmlns:cx1="http://schemas.microsoft.com/office/drawing/2015/9/8/chartex" xmlns:cx2="http://schemas.microsoft.com/office/drawing/2015/10/21/chartex" xmlns:cx3="http://schemas.microsoft.com/office/drawing/2016/5/9/chartex" xmlns:cx4="http://schemas.microsoft.com/office/drawing/2016/5/10/chartex" xmlns:cx5="http://schemas.microsoft.com/office/drawing/2016/5/11/chartex" xmlns:cx6="http://schemas.microsoft.com/office/drawing/2016/5/12/chartex" xmlns:cx7="http://schemas.microsoft.com/office/drawing/2016/5/13/chartex" xmlns:cx8="http://schemas.microsoft.com/office/drawing/2016/5/14/chartex" xmlns:mc="http://schemas.openxmlformats.org/markup-compatibility/2006" xmlns:aink="http://schemas.microsoft.com/office/drawing/2016/ink" xmlns:am3d="http://schemas.microsoft.com/office/drawing/2017/model3d" xmlns:o="urn:schemas-microsoft-com:office:office" xmlns:oel="http://schemas.microsoft.com/office/2019/extlst" xmlns:r="http://schemas.openxmlformats.org/officeDocument/2006/relationships" xmlns:m="http://schemas.openxmlformats.org/officeDocument/2006/math" xmlns:v="urn:schemas-microsoft-com:vml" xmlns:wp14="http://schemas.microsoft.com/office/word/2010/wordprocessingDrawing" xmlns:wp="http://schemas.openxmlformats.org/drawingml/2006/wordprocessingDrawing" xmlns:w10="urn:schemas-microsoft-com:office:word" xmlns:w="http://schemas.openxmlformats.org/wordprocessingml/2006/main" xmlns:w14="http://schemas.microsoft.com/office/word/2010/wordml" xmlns:w15="http://schemas.microsoft.com/office/word/2012/wordml" xmlns:w16cex="http://schemas.microsoft.com/office/word/2018/wordml/cex" xmlns:w16cid="http://schemas.microsoft.com/office/word/2016/wordml/cid" xmlns:w16="http://schemas.microsoft.com/office/word/2018/wordml" xmlns:w16du="http://schemas.microsoft.com/office/word/2023/wordml/word16du" xmlns:w16sdtdh="http://schemas.microsoft.com/office/word/2020/wordml/sdtdatahash" xmlns:w16se="http://schemas.microsoft.com/office/word/2015/wordml/symex" xmlns:wpg="http://schemas.microsoft.com/office/word/2010/wordprocessingGroup" xmlns:wpi="http://schemas.microsoft.com/office/word/2010/wordprocessingInk" xmlns:wne="http://schemas.microsoft.com/office/word/2006/wordml" xmlns:wps="http://schemas.microsoft.com/office/word/2010/wordprocessingShape" mc:Ignorable="w14 w15 w16se w16cid w16 w16cex w16sdtdh w16du wp14">
   <w:footnote w:type="separator" w:id="-1">
     <w:p>
       <w:pPr>
@@ -267,7 +1011,7 @@
 </file>
 
 <file path=word/numbering.xml><?xml version="1.0" encoding="utf-8"?>
-<w:numbering xmlns:wpc="http://schemas.microsoft.com/office/word/2010/wordprocessingCanvas" xmlns:cx="http://schemas.microsoft.com/office/drawing/2014/chartex" xmlns:cx1="http://schemas.microsoft.com/office/drawing/2015/9/8/chartex" xmlns:cx2="http://schemas.microsoft.com/office/drawing/2015/10/21/chartex" xmlns:cx3="http://schemas.microsoft.com/office/drawing/2016/5/9/chartex" xmlns:cx4="http://schemas.microsoft.com/office/drawing/2016/5/10/chartex" xmlns:cx5="http://schemas.microsoft.com/office/drawing/2016/5/11/chartex" xmlns:cx6="http://schemas.microsoft.com/office/drawing/2016/5/12/chartex" xmlns:cx7="http://schemas.microsoft.com/office/drawing/2016/5/13/chartex" xmlns:cx8="http://schemas.microsoft.com/office/drawing/2016/5/14/chartex" xmlns:mc="http://schemas.openxmlformats.org/markup-compatibility/2006" xmlns:aink="http://schemas.microsoft.com/office/drawing/2016/ink" xmlns:am3d="http://schemas.microsoft.com/office/drawing/2017/model3d" xmlns:o="urn:schemas-microsoft-com:office:office" xmlns:r="http://schemas.openxmlformats.org/officeDocument/2006/relationships" xmlns:m="http://schemas.openxmlformats.org/officeDocument/2006/math" xmlns:v="urn:schemas-microsoft-com:vml" xmlns:wp14="http://schemas.microsoft.com/office/word/2010/wordprocessingDrawing" xmlns:wp="http://schemas.openxmlformats.org/drawingml/2006/wordprocessingDrawing" xmlns:w10="urn:schemas-microsoft-com:office:word" xmlns:w="http://schemas.openxmlformats.org/wordprocessingml/2006/main" xmlns:w14="http://schemas.microsoft.com/office/word/2010/wordml" xmlns:w15="http://schemas.microsoft.com/office/word/2012/wordml" xmlns:w16cex="http://schemas.microsoft.com/office/word/2018/wordml/cex" xmlns:w16cid="http://schemas.microsoft.com/office/word/2016/wordml/cid" xmlns:w16="http://schemas.microsoft.com/office/word/2018/wordml" xmlns:w16sdtdh="http://schemas.microsoft.com/office/word/2020/wordml/sdtdatahash" xmlns:w16se="http://schemas.microsoft.com/office/word/2015/wordml/symex" xmlns:wpg="http://schemas.microsoft.com/office/word/2010/wordprocessingGroup" xmlns:wpi="http://schemas.microsoft.com/office/word/2010/wordprocessingInk" xmlns:wne="http://schemas.microsoft.com/office/word/2006/wordml" xmlns:wps="http://schemas.microsoft.com/office/word/2010/wordprocessingShape" mc:Ignorable="w14 w15 w16se w16cid w16 w16cex w16sdtdh wp14">
+<w:numbering xmlns:wpc="http://schemas.microsoft.com/office/word/2010/wordprocessingCanvas" xmlns:cx="http://schemas.microsoft.com/office/drawing/2014/chartex" xmlns:cx1="http://schemas.microsoft.com/office/drawing/2015/9/8/chartex" xmlns:cx2="http://schemas.microsoft.com/office/drawing/2015/10/21/chartex" xmlns:cx3="http://schemas.microsoft.com/office/drawing/2016/5/9/chartex" xmlns:cx4="http://schemas.microsoft.com/office/drawing/2016/5/10/chartex" xmlns:cx5="http://schemas.microsoft.com/office/drawing/2016/5/11/chartex" xmlns:cx6="http://schemas.microsoft.com/office/drawing/2016/5/12/chartex" xmlns:cx7="http://schemas.microsoft.com/office/drawing/2016/5/13/chartex" xmlns:cx8="http://schemas.microsoft.com/office/drawing/2016/5/14/chartex" xmlns:mc="http://schemas.openxmlformats.org/markup-compatibility/2006" xmlns:aink="http://schemas.microsoft.com/office/drawing/2016/ink" xmlns:am3d="http://schemas.microsoft.com/office/drawing/2017/model3d" xmlns:o="urn:schemas-microsoft-com:office:office" xmlns:oel="http://schemas.microsoft.com/office/2019/extlst" xmlns:r="http://schemas.openxmlformats.org/officeDocument/2006/relationships" xmlns:m="http://schemas.openxmlformats.org/officeDocument/2006/math" xmlns:v="urn:schemas-microsoft-com:vml" xmlns:wp14="http://schemas.microsoft.com/office/word/2010/wordprocessingDrawing" xmlns:wp="http://schemas.openxmlformats.org/drawingml/2006/wordprocessingDrawing" xmlns:w10="urn:schemas-microsoft-com:office:word" xmlns:w="http://schemas.openxmlformats.org/wordprocessingml/2006/main" xmlns:w14="http://schemas.microsoft.com/office/word/2010/wordml" xmlns:w15="http://schemas.microsoft.com/office/word/2012/wordml" xmlns:w16cex="http://schemas.microsoft.com/office/word/2018/wordml/cex" xmlns:w16cid="http://schemas.microsoft.com/office/word/2016/wordml/cid" xmlns:w16="http://schemas.microsoft.com/office/word/2018/wordml" xmlns:w16du="http://schemas.microsoft.com/office/word/2023/wordml/word16du" xmlns:w16sdtdh="http://schemas.microsoft.com/office/word/2020/wordml/sdtdatahash" xmlns:w16se="http://schemas.microsoft.com/office/word/2015/wordml/symex" xmlns:wpg="http://schemas.microsoft.com/office/word/2010/wordprocessingGroup" xmlns:wpi="http://schemas.microsoft.com/office/word/2010/wordprocessingInk" xmlns:wne="http://schemas.microsoft.com/office/word/2006/wordml" xmlns:wps="http://schemas.microsoft.com/office/word/2010/wordprocessingShape" mc:Ignorable="w14 w15 w16se w16cid w16 w16cex w16sdtdh w16du wp14">
   <w:abstractNum w:abstractNumId="0" w15:restartNumberingAfterBreak="0">
     <w:nsid w:val="0A6C1234"/>
     <w:multiLevelType w:val="hybridMultilevel"/>
@@ -892,6 +1636,95 @@
     </w:lvl>
   </w:abstractNum>
   <w:abstractNum w:abstractNumId="7" w15:restartNumberingAfterBreak="0">
+    <w:nsid w:val="23C16B17"/>
+    <w:multiLevelType w:val="hybridMultilevel"/>
+    <w:tmpl w:val="EB0027EE"/>
+    <w:lvl w:ilvl="0" w:tplc="4DFE6660">
+      <w:start w:val="1"/>
+      <w:numFmt w:val="decimal"/>
+      <w:lvlText w:val="%1-"/>
+      <w:lvlJc w:val="left"/>
+      <w:pPr>
+        <w:ind w:left="720" w:hanging="360"/>
+      </w:pPr>
+      <w:rPr>
+        <w:rFonts w:hint="default"/>
+      </w:rPr>
+    </w:lvl>
+    <w:lvl w:ilvl="1" w:tplc="04090019" w:tentative="1">
+      <w:start w:val="1"/>
+      <w:numFmt w:val="lowerLetter"/>
+      <w:lvlText w:val="%2."/>
+      <w:lvlJc w:val="left"/>
+      <w:pPr>
+        <w:ind w:left="1440" w:hanging="360"/>
+      </w:pPr>
+    </w:lvl>
+    <w:lvl w:ilvl="2" w:tplc="0409001B" w:tentative="1">
+      <w:start w:val="1"/>
+      <w:numFmt w:val="lowerRoman"/>
+      <w:lvlText w:val="%3."/>
+      <w:lvlJc w:val="right"/>
+      <w:pPr>
+        <w:ind w:left="2160" w:hanging="180"/>
+      </w:pPr>
+    </w:lvl>
+    <w:lvl w:ilvl="3" w:tplc="0409000F" w:tentative="1">
+      <w:start w:val="1"/>
+      <w:numFmt w:val="decimal"/>
+      <w:lvlText w:val="%4."/>
+      <w:lvlJc w:val="left"/>
+      <w:pPr>
+        <w:ind w:left="2880" w:hanging="360"/>
+      </w:pPr>
+    </w:lvl>
+    <w:lvl w:ilvl="4" w:tplc="04090019" w:tentative="1">
+      <w:start w:val="1"/>
+      <w:numFmt w:val="lowerLetter"/>
+      <w:lvlText w:val="%5."/>
+      <w:lvlJc w:val="left"/>
+      <w:pPr>
+        <w:ind w:left="3600" w:hanging="360"/>
+      </w:pPr>
+    </w:lvl>
+    <w:lvl w:ilvl="5" w:tplc="0409001B" w:tentative="1">
+      <w:start w:val="1"/>
+      <w:numFmt w:val="lowerRoman"/>
+      <w:lvlText w:val="%6."/>
+      <w:lvlJc w:val="right"/>
+      <w:pPr>
+        <w:ind w:left="4320" w:hanging="180"/>
+      </w:pPr>
+    </w:lvl>
+    <w:lvl w:ilvl="6" w:tplc="0409000F" w:tentative="1">
+      <w:start w:val="1"/>
+      <w:numFmt w:val="decimal"/>
+      <w:lvlText w:val="%7."/>
+      <w:lvlJc w:val="left"/>
+      <w:pPr>
+        <w:ind w:left="5040" w:hanging="360"/>
+      </w:pPr>
+    </w:lvl>
+    <w:lvl w:ilvl="7" w:tplc="04090019" w:tentative="1">
+      <w:start w:val="1"/>
+      <w:numFmt w:val="lowerLetter"/>
+      <w:lvlText w:val="%8."/>
+      <w:lvlJc w:val="left"/>
+      <w:pPr>
+        <w:ind w:left="5760" w:hanging="360"/>
+      </w:pPr>
+    </w:lvl>
+    <w:lvl w:ilvl="8" w:tplc="0409001B" w:tentative="1">
+      <w:start w:val="1"/>
+      <w:numFmt w:val="lowerRoman"/>
+      <w:lvlText w:val="%9."/>
+      <w:lvlJc w:val="right"/>
+      <w:pPr>
+        <w:ind w:left="6480" w:hanging="180"/>
+      </w:pPr>
+    </w:lvl>
+  </w:abstractNum>
+  <w:abstractNum w:abstractNumId="8" w15:restartNumberingAfterBreak="0">
     <w:nsid w:val="2FB02DF2"/>
     <w:multiLevelType w:val="hybridMultilevel"/>
     <w:tmpl w:val="97308E54"/>
@@ -980,7 +1813,185 @@
       </w:pPr>
     </w:lvl>
   </w:abstractNum>
-  <w:abstractNum w:abstractNumId="8" w15:restartNumberingAfterBreak="0">
+  <w:abstractNum w:abstractNumId="9" w15:restartNumberingAfterBreak="0">
+    <w:nsid w:val="329378EE"/>
+    <w:multiLevelType w:val="hybridMultilevel"/>
+    <w:tmpl w:val="2174EBDC"/>
+    <w:lvl w:ilvl="0" w:tplc="A7CA777A">
+      <w:start w:val="1"/>
+      <w:numFmt w:val="decimal"/>
+      <w:lvlText w:val="%1-"/>
+      <w:lvlJc w:val="left"/>
+      <w:pPr>
+        <w:ind w:left="720" w:hanging="360"/>
+      </w:pPr>
+      <w:rPr>
+        <w:rFonts w:hint="default"/>
+      </w:rPr>
+    </w:lvl>
+    <w:lvl w:ilvl="1" w:tplc="04090019" w:tentative="1">
+      <w:start w:val="1"/>
+      <w:numFmt w:val="lowerLetter"/>
+      <w:lvlText w:val="%2."/>
+      <w:lvlJc w:val="left"/>
+      <w:pPr>
+        <w:ind w:left="1440" w:hanging="360"/>
+      </w:pPr>
+    </w:lvl>
+    <w:lvl w:ilvl="2" w:tplc="0409001B" w:tentative="1">
+      <w:start w:val="1"/>
+      <w:numFmt w:val="lowerRoman"/>
+      <w:lvlText w:val="%3."/>
+      <w:lvlJc w:val="right"/>
+      <w:pPr>
+        <w:ind w:left="2160" w:hanging="180"/>
+      </w:pPr>
+    </w:lvl>
+    <w:lvl w:ilvl="3" w:tplc="0409000F" w:tentative="1">
+      <w:start w:val="1"/>
+      <w:numFmt w:val="decimal"/>
+      <w:lvlText w:val="%4."/>
+      <w:lvlJc w:val="left"/>
+      <w:pPr>
+        <w:ind w:left="2880" w:hanging="360"/>
+      </w:pPr>
+    </w:lvl>
+    <w:lvl w:ilvl="4" w:tplc="04090019" w:tentative="1">
+      <w:start w:val="1"/>
+      <w:numFmt w:val="lowerLetter"/>
+      <w:lvlText w:val="%5."/>
+      <w:lvlJc w:val="left"/>
+      <w:pPr>
+        <w:ind w:left="3600" w:hanging="360"/>
+      </w:pPr>
+    </w:lvl>
+    <w:lvl w:ilvl="5" w:tplc="0409001B" w:tentative="1">
+      <w:start w:val="1"/>
+      <w:numFmt w:val="lowerRoman"/>
+      <w:lvlText w:val="%6."/>
+      <w:lvlJc w:val="right"/>
+      <w:pPr>
+        <w:ind w:left="4320" w:hanging="180"/>
+      </w:pPr>
+    </w:lvl>
+    <w:lvl w:ilvl="6" w:tplc="0409000F" w:tentative="1">
+      <w:start w:val="1"/>
+      <w:numFmt w:val="decimal"/>
+      <w:lvlText w:val="%7."/>
+      <w:lvlJc w:val="left"/>
+      <w:pPr>
+        <w:ind w:left="5040" w:hanging="360"/>
+      </w:pPr>
+    </w:lvl>
+    <w:lvl w:ilvl="7" w:tplc="04090019" w:tentative="1">
+      <w:start w:val="1"/>
+      <w:numFmt w:val="lowerLetter"/>
+      <w:lvlText w:val="%8."/>
+      <w:lvlJc w:val="left"/>
+      <w:pPr>
+        <w:ind w:left="5760" w:hanging="360"/>
+      </w:pPr>
+    </w:lvl>
+    <w:lvl w:ilvl="8" w:tplc="0409001B" w:tentative="1">
+      <w:start w:val="1"/>
+      <w:numFmt w:val="lowerRoman"/>
+      <w:lvlText w:val="%9."/>
+      <w:lvlJc w:val="right"/>
+      <w:pPr>
+        <w:ind w:left="6480" w:hanging="180"/>
+      </w:pPr>
+    </w:lvl>
+  </w:abstractNum>
+  <w:abstractNum w:abstractNumId="10" w15:restartNumberingAfterBreak="0">
+    <w:nsid w:val="35B2318E"/>
+    <w:multiLevelType w:val="hybridMultilevel"/>
+    <w:tmpl w:val="FDEE2A7E"/>
+    <w:lvl w:ilvl="0" w:tplc="FBE05DC6">
+      <w:start w:val="1"/>
+      <w:numFmt w:val="decimal"/>
+      <w:lvlText w:val="%1-"/>
+      <w:lvlJc w:val="left"/>
+      <w:pPr>
+        <w:ind w:left="720" w:hanging="360"/>
+      </w:pPr>
+      <w:rPr>
+        <w:rFonts w:hint="default"/>
+      </w:rPr>
+    </w:lvl>
+    <w:lvl w:ilvl="1" w:tplc="04090019" w:tentative="1">
+      <w:start w:val="1"/>
+      <w:numFmt w:val="lowerLetter"/>
+      <w:lvlText w:val="%2."/>
+      <w:lvlJc w:val="left"/>
+      <w:pPr>
+        <w:ind w:left="1440" w:hanging="360"/>
+      </w:pPr>
+    </w:lvl>
+    <w:lvl w:ilvl="2" w:tplc="0409001B" w:tentative="1">
+      <w:start w:val="1"/>
+      <w:numFmt w:val="lowerRoman"/>
+      <w:lvlText w:val="%3."/>
+      <w:lvlJc w:val="right"/>
+      <w:pPr>
+        <w:ind w:left="2160" w:hanging="180"/>
+      </w:pPr>
+    </w:lvl>
+    <w:lvl w:ilvl="3" w:tplc="0409000F" w:tentative="1">
+      <w:start w:val="1"/>
+      <w:numFmt w:val="decimal"/>
+      <w:lvlText w:val="%4."/>
+      <w:lvlJc w:val="left"/>
+      <w:pPr>
+        <w:ind w:left="2880" w:hanging="360"/>
+      </w:pPr>
+    </w:lvl>
+    <w:lvl w:ilvl="4" w:tplc="04090019" w:tentative="1">
+      <w:start w:val="1"/>
+      <w:numFmt w:val="lowerLetter"/>
+      <w:lvlText w:val="%5."/>
+      <w:lvlJc w:val="left"/>
+      <w:pPr>
+        <w:ind w:left="3600" w:hanging="360"/>
+      </w:pPr>
+    </w:lvl>
+    <w:lvl w:ilvl="5" w:tplc="0409001B" w:tentative="1">
+      <w:start w:val="1"/>
+      <w:numFmt w:val="lowerRoman"/>
+      <w:lvlText w:val="%6."/>
+      <w:lvlJc w:val="right"/>
+      <w:pPr>
+        <w:ind w:left="4320" w:hanging="180"/>
+      </w:pPr>
+    </w:lvl>
+    <w:lvl w:ilvl="6" w:tplc="0409000F" w:tentative="1">
+      <w:start w:val="1"/>
+      <w:numFmt w:val="decimal"/>
+      <w:lvlText w:val="%7."/>
+      <w:lvlJc w:val="left"/>
+      <w:pPr>
+        <w:ind w:left="5040" w:hanging="360"/>
+      </w:pPr>
+    </w:lvl>
+    <w:lvl w:ilvl="7" w:tplc="04090019" w:tentative="1">
+      <w:start w:val="1"/>
+      <w:numFmt w:val="lowerLetter"/>
+      <w:lvlText w:val="%8."/>
+      <w:lvlJc w:val="left"/>
+      <w:pPr>
+        <w:ind w:left="5760" w:hanging="360"/>
+      </w:pPr>
+    </w:lvl>
+    <w:lvl w:ilvl="8" w:tplc="0409001B" w:tentative="1">
+      <w:start w:val="1"/>
+      <w:numFmt w:val="lowerRoman"/>
+      <w:lvlText w:val="%9."/>
+      <w:lvlJc w:val="right"/>
+      <w:pPr>
+        <w:ind w:left="6480" w:hanging="180"/>
+      </w:pPr>
+    </w:lvl>
+  </w:abstractNum>
+  <w:abstractNum w:abstractNumId="11" w15:restartNumberingAfterBreak="0">
     <w:nsid w:val="36CB5606"/>
     <w:multiLevelType w:val="hybridMultilevel"/>
     <w:tmpl w:val="E11EC688"/>
@@ -1069,7 +2080,7 @@
       </w:pPr>
     </w:lvl>
   </w:abstractNum>
-  <w:abstractNum w:abstractNumId="9" w15:restartNumberingAfterBreak="0">
+  <w:abstractNum w:abstractNumId="12" w15:restartNumberingAfterBreak="0">
     <w:nsid w:val="3BAC024C"/>
     <w:multiLevelType w:val="hybridMultilevel"/>
     <w:tmpl w:val="159C76CE"/>
@@ -1158,7 +2169,96 @@
       </w:pPr>
     </w:lvl>
   </w:abstractNum>
-  <w:abstractNum w:abstractNumId="10" w15:restartNumberingAfterBreak="0">
+  <w:abstractNum w:abstractNumId="13" w15:restartNumberingAfterBreak="0">
+    <w:nsid w:val="3FEB57DB"/>
+    <w:multiLevelType w:val="hybridMultilevel"/>
+    <w:tmpl w:val="F1EED896"/>
+    <w:lvl w:ilvl="0" w:tplc="27647CF2">
+      <w:start w:val="1"/>
+      <w:numFmt w:val="decimal"/>
+      <w:lvlText w:val="%1-"/>
+      <w:lvlJc w:val="left"/>
+      <w:pPr>
+        <w:ind w:left="720" w:hanging="360"/>
+      </w:pPr>
+      <w:rPr>
+        <w:rFonts w:hint="default"/>
+      </w:rPr>
+    </w:lvl>
+    <w:lvl w:ilvl="1" w:tplc="04090019" w:tentative="1">
+      <w:start w:val="1"/>
+      <w:numFmt w:val="lowerLetter"/>
+      <w:lvlText w:val="%2."/>
+      <w:lvlJc w:val="left"/>
+      <w:pPr>
+        <w:ind w:left="1440" w:hanging="360"/>
+      </w:pPr>
+    </w:lvl>
+    <w:lvl w:ilvl="2" w:tplc="0409001B" w:tentative="1">
+      <w:start w:val="1"/>
+      <w:numFmt w:val="lowerRoman"/>
+      <w:lvlText w:val="%3."/>
+      <w:lvlJc w:val="right"/>
+      <w:pPr>
+        <w:ind w:left="2160" w:hanging="180"/>
+      </w:pPr>
+    </w:lvl>
+    <w:lvl w:ilvl="3" w:tplc="0409000F" w:tentative="1">
+      <w:start w:val="1"/>
+      <w:numFmt w:val="decimal"/>
+      <w:lvlText w:val="%4."/>
+      <w:lvlJc w:val="left"/>
+      <w:pPr>
+        <w:ind w:left="2880" w:hanging="360"/>
+      </w:pPr>
+    </w:lvl>
+    <w:lvl w:ilvl="4" w:tplc="04090019" w:tentative="1">
+      <w:start w:val="1"/>
+      <w:numFmt w:val="lowerLetter"/>
+      <w:lvlText w:val="%5."/>
+      <w:lvlJc w:val="left"/>
+      <w:pPr>
+        <w:ind w:left="3600" w:hanging="360"/>
+      </w:pPr>
+    </w:lvl>
+    <w:lvl w:ilvl="5" w:tplc="0409001B" w:tentative="1">
+      <w:start w:val="1"/>
+      <w:numFmt w:val="lowerRoman"/>
+      <w:lvlText w:val="%6."/>
+      <w:lvlJc w:val="right"/>
+      <w:pPr>
+        <w:ind w:left="4320" w:hanging="180"/>
+      </w:pPr>
+    </w:lvl>
+    <w:lvl w:ilvl="6" w:tplc="0409000F" w:tentative="1">
+      <w:start w:val="1"/>
+      <w:numFmt w:val="decimal"/>
+      <w:lvlText w:val="%7."/>
+      <w:lvlJc w:val="left"/>
+      <w:pPr>
+        <w:ind w:left="5040" w:hanging="360"/>
+      </w:pPr>
+    </w:lvl>
+    <w:lvl w:ilvl="7" w:tplc="04090019" w:tentative="1">
+      <w:start w:val="1"/>
+      <w:numFmt w:val="lowerLetter"/>
+      <w:lvlText w:val="%8."/>
+      <w:lvlJc w:val="left"/>
+      <w:pPr>
+        <w:ind w:left="5760" w:hanging="360"/>
+      </w:pPr>
+    </w:lvl>
+    <w:lvl w:ilvl="8" w:tplc="0409001B" w:tentative="1">
+      <w:start w:val="1"/>
+      <w:numFmt w:val="lowerRoman"/>
+      <w:lvlText w:val="%9."/>
+      <w:lvlJc w:val="right"/>
+      <w:pPr>
+        <w:ind w:left="6480" w:hanging="180"/>
+      </w:pPr>
+    </w:lvl>
+  </w:abstractNum>
+  <w:abstractNum w:abstractNumId="14" w15:restartNumberingAfterBreak="0">
     <w:nsid w:val="41285FAF"/>
     <w:multiLevelType w:val="hybridMultilevel"/>
     <w:tmpl w:val="EE083C56"/>
@@ -1247,7 +2347,7 @@
       </w:pPr>
     </w:lvl>
   </w:abstractNum>
-  <w:abstractNum w:abstractNumId="11" w15:restartNumberingAfterBreak="0">
+  <w:abstractNum w:abstractNumId="15" w15:restartNumberingAfterBreak="0">
     <w:nsid w:val="43CA5B19"/>
     <w:multiLevelType w:val="hybridMultilevel"/>
     <w:tmpl w:val="C0BA19BE"/>
@@ -1336,7 +2436,7 @@
       </w:pPr>
     </w:lvl>
   </w:abstractNum>
-  <w:abstractNum w:abstractNumId="12" w15:restartNumberingAfterBreak="0">
+  <w:abstractNum w:abstractNumId="16" w15:restartNumberingAfterBreak="0">
     <w:nsid w:val="480064AE"/>
     <w:multiLevelType w:val="hybridMultilevel"/>
     <w:tmpl w:val="86D2BC36"/>
@@ -1425,7 +2525,7 @@
       </w:pPr>
     </w:lvl>
   </w:abstractNum>
-  <w:abstractNum w:abstractNumId="13" w15:restartNumberingAfterBreak="0">
+  <w:abstractNum w:abstractNumId="17" w15:restartNumberingAfterBreak="0">
     <w:nsid w:val="4CF75ADA"/>
     <w:multiLevelType w:val="hybridMultilevel"/>
     <w:tmpl w:val="A7225B98"/>
@@ -1514,7 +2614,7 @@
       </w:pPr>
     </w:lvl>
   </w:abstractNum>
-  <w:abstractNum w:abstractNumId="14" w15:restartNumberingAfterBreak="0">
+  <w:abstractNum w:abstractNumId="18" w15:restartNumberingAfterBreak="0">
     <w:nsid w:val="4DB37E8C"/>
     <w:multiLevelType w:val="hybridMultilevel"/>
     <w:tmpl w:val="FC84E56C"/>
@@ -1603,7 +2703,7 @@
       </w:pPr>
     </w:lvl>
   </w:abstractNum>
-  <w:abstractNum w:abstractNumId="15" w15:restartNumberingAfterBreak="0">
+  <w:abstractNum w:abstractNumId="19" w15:restartNumberingAfterBreak="0">
     <w:nsid w:val="5BFA480A"/>
     <w:multiLevelType w:val="hybridMultilevel"/>
     <w:tmpl w:val="60725DF2"/>
@@ -1692,7 +2792,7 @@
       </w:pPr>
     </w:lvl>
   </w:abstractNum>
-  <w:abstractNum w:abstractNumId="16" w15:restartNumberingAfterBreak="0">
+  <w:abstractNum w:abstractNumId="20" w15:restartNumberingAfterBreak="0">
     <w:nsid w:val="719E1722"/>
     <w:multiLevelType w:val="hybridMultilevel"/>
     <w:tmpl w:val="EEE20130"/>
@@ -1781,7 +2881,7 @@
       </w:pPr>
     </w:lvl>
   </w:abstractNum>
-  <w:abstractNum w:abstractNumId="17" w15:restartNumberingAfterBreak="0">
+  <w:abstractNum w:abstractNumId="21" w15:restartNumberingAfterBreak="0">
     <w:nsid w:val="799A580C"/>
     <w:multiLevelType w:val="hybridMultilevel"/>
     <w:tmpl w:val="4D3A3EB2"/>
@@ -1870,7 +2970,7 @@
       </w:pPr>
     </w:lvl>
   </w:abstractNum>
-  <w:abstractNum w:abstractNumId="18" w15:restartNumberingAfterBreak="0">
+  <w:abstractNum w:abstractNumId="22" w15:restartNumberingAfterBreak="0">
     <w:nsid w:val="7E357F2D"/>
     <w:multiLevelType w:val="hybridMultilevel"/>
     <w:tmpl w:val="8BF827A4"/>
@@ -1959,7 +3059,7 @@
       </w:pPr>
     </w:lvl>
   </w:abstractNum>
-  <w:abstractNum w:abstractNumId="19" w15:restartNumberingAfterBreak="0">
+  <w:abstractNum w:abstractNumId="23" w15:restartNumberingAfterBreak="0">
     <w:nsid w:val="7EB11A5F"/>
     <w:multiLevelType w:val="hybridMultilevel"/>
     <w:tmpl w:val="9EA2147E"/>
@@ -2049,71 +3149,83 @@
       </w:pPr>
     </w:lvl>
   </w:abstractNum>
-  <w:num w:numId="1">
+  <w:num w:numId="1" w16cid:durableId="491600062">
+    <w:abstractNumId w:val="19"/>
+  </w:num>
+  <w:num w:numId="2" w16cid:durableId="1459446417">
+    <w:abstractNumId w:val="11"/>
+  </w:num>
+  <w:num w:numId="3" w16cid:durableId="1536313254">
+    <w:abstractNumId w:val="21"/>
+  </w:num>
+  <w:num w:numId="4" w16cid:durableId="1309900676">
+    <w:abstractNumId w:val="4"/>
+  </w:num>
+  <w:num w:numId="5" w16cid:durableId="1145702729">
+    <w:abstractNumId w:val="23"/>
+  </w:num>
+  <w:num w:numId="6" w16cid:durableId="1784573032">
+    <w:abstractNumId w:val="17"/>
+  </w:num>
+  <w:num w:numId="7" w16cid:durableId="580601903">
+    <w:abstractNumId w:val="5"/>
+  </w:num>
+  <w:num w:numId="8" w16cid:durableId="1218854514">
+    <w:abstractNumId w:val="0"/>
+  </w:num>
+  <w:num w:numId="9" w16cid:durableId="2064254370">
     <w:abstractNumId w:val="15"/>
   </w:num>
-  <w:num w:numId="2">
+  <w:num w:numId="10" w16cid:durableId="1029990547">
+    <w:abstractNumId w:val="16"/>
+  </w:num>
+  <w:num w:numId="11" w16cid:durableId="424961109">
+    <w:abstractNumId w:val="12"/>
+  </w:num>
+  <w:num w:numId="12" w16cid:durableId="1995640118">
+    <w:abstractNumId w:val="18"/>
+  </w:num>
+  <w:num w:numId="13" w16cid:durableId="2022317547">
+    <w:abstractNumId w:val="22"/>
+  </w:num>
+  <w:num w:numId="14" w16cid:durableId="1277715221">
+    <w:abstractNumId w:val="1"/>
+  </w:num>
+  <w:num w:numId="15" w16cid:durableId="1456681027">
+    <w:abstractNumId w:val="20"/>
+  </w:num>
+  <w:num w:numId="16" w16cid:durableId="1363550814">
     <w:abstractNumId w:val="8"/>
   </w:num>
-  <w:num w:numId="3">
-    <w:abstractNumId w:val="17"/>
+  <w:num w:numId="17" w16cid:durableId="984507928">
+    <w:abstractNumId w:val="6"/>
   </w:num>
-  <w:num w:numId="4">
-    <w:abstractNumId w:val="4"/>
+  <w:num w:numId="18" w16cid:durableId="648635075">
+    <w:abstractNumId w:val="2"/>
   </w:num>
-  <w:num w:numId="5">
-    <w:abstractNumId w:val="19"/>
+  <w:num w:numId="19" w16cid:durableId="460659758">
+    <w:abstractNumId w:val="3"/>
   </w:num>
-  <w:num w:numId="6">
+  <w:num w:numId="20" w16cid:durableId="1081610138">
+    <w:abstractNumId w:val="14"/>
+  </w:num>
+  <w:num w:numId="21" w16cid:durableId="1732003338">
+    <w:abstractNumId w:val="7"/>
+  </w:num>
+  <w:num w:numId="22" w16cid:durableId="1578514407">
+    <w:abstractNumId w:val="9"/>
+  </w:num>
+  <w:num w:numId="23" w16cid:durableId="1877543252">
     <w:abstractNumId w:val="13"/>
   </w:num>
-  <w:num w:numId="7">
-    <w:abstractNumId w:val="5"/>
-  </w:num>
-  <w:num w:numId="8">
-    <w:abstractNumId w:val="0"/>
-  </w:num>
-  <w:num w:numId="9">
-    <w:abstractNumId w:val="11"/>
-  </w:num>
-  <w:num w:numId="10">
-    <w:abstractNumId w:val="12"/>
-  </w:num>
-  <w:num w:numId="11">
-    <w:abstractNumId w:val="9"/>
-  </w:num>
-  <w:num w:numId="12">
-    <w:abstractNumId w:val="14"/>
-  </w:num>
-  <w:num w:numId="13">
-    <w:abstractNumId w:val="18"/>
-  </w:num>
-  <w:num w:numId="14">
-    <w:abstractNumId w:val="1"/>
-  </w:num>
-  <w:num w:numId="15">
-    <w:abstractNumId w:val="16"/>
-  </w:num>
-  <w:num w:numId="16">
-    <w:abstractNumId w:val="7"/>
-  </w:num>
-  <w:num w:numId="17">
-    <w:abstractNumId w:val="6"/>
-  </w:num>
-  <w:num w:numId="18">
-    <w:abstractNumId w:val="2"/>
-  </w:num>
-  <w:num w:numId="19">
-    <w:abstractNumId w:val="3"/>
-  </w:num>
-  <w:num w:numId="20">
+  <w:num w:numId="24" w16cid:durableId="1987397639">
     <w:abstractNumId w:val="10"/>
   </w:num>
 </w:numbering>
 </file>
 
 <file path=word/styles.xml><?xml version="1.0" encoding="utf-8"?>
-<w:styles xmlns:mc="http://schemas.openxmlformats.org/markup-compatibility/2006" xmlns:r="http://schemas.openxmlformats.org/officeDocument/2006/relationships" xmlns:w="http://schemas.openxmlformats.org/wordprocessingml/2006/main" xmlns:w14="http://schemas.microsoft.com/office/word/2010/wordml" xmlns:w15="http://schemas.microsoft.com/office/word/2012/wordml" xmlns:w16cex="http://schemas.microsoft.com/office/word/2018/wordml/cex" xmlns:w16cid="http://schemas.microsoft.com/office/word/2016/wordml/cid" xmlns:w16="http://schemas.microsoft.com/office/word/2018/wordml" xmlns:w16sdtdh="http://schemas.microsoft.com/office/word/2020/wordml/sdtdatahash" xmlns:w16se="http://schemas.microsoft.com/office/word/2015/wordml/symex" mc:Ignorable="w14 w15 w16se w16cid w16 w16cex w16sdtdh">
+<w:styles xmlns:mc="http://schemas.openxmlformats.org/markup-compatibility/2006" xmlns:r="http://schemas.openxmlformats.org/officeDocument/2006/relationships" xmlns:w="http://schemas.openxmlformats.org/wordprocessingml/2006/main" xmlns:w14="http://schemas.microsoft.com/office/word/2010/wordml" xmlns:w15="http://schemas.microsoft.com/office/word/2012/wordml" xmlns:w16cex="http://schemas.microsoft.com/office/word/2018/wordml/cex" xmlns:w16cid="http://schemas.microsoft.com/office/word/2016/wordml/cid" xmlns:w16="http://schemas.microsoft.com/office/word/2018/wordml" xmlns:w16du="http://schemas.microsoft.com/office/word/2023/wordml/word16du" xmlns:w16sdtdh="http://schemas.microsoft.com/office/word/2020/wordml/sdtdatahash" xmlns:w16se="http://schemas.microsoft.com/office/word/2015/wordml/symex" mc:Ignorable="w14 w15 w16se w16cid w16 w16cex w16sdtdh w16du">
   <w:docDefaults>
     <w:rPrDefault>
       <w:rPr>

</xml_diff>